<commit_message>
Highlight Catatan yang sudah berhasil
</commit_message>
<xml_diff>
--- a/ALL Catatan UAT Mairodi Training.docx
+++ b/ALL Catatan UAT Mairodi Training.docx
@@ -94,6 +94,7 @@
         <w:tc>
           <w:tcPr>
             <w:tcW w:w="625" w:type="dxa"/>
+            <w:shd w:val="clear" w:color="auto" w:fill="C5E0B3" w:themeFill="accent6" w:themeFillTint="66"/>
             <w:vAlign w:val="center"/>
           </w:tcPr>
           <w:p>
@@ -108,6 +109,7 @@
         <w:tc>
           <w:tcPr>
             <w:tcW w:w="6840" w:type="dxa"/>
+            <w:shd w:val="clear" w:color="auto" w:fill="C5E0B3" w:themeFill="accent6" w:themeFillTint="66"/>
             <w:vAlign w:val="center"/>
           </w:tcPr>
           <w:p>
@@ -135,6 +137,7 @@
         <w:tc>
           <w:tcPr>
             <w:tcW w:w="1552" w:type="dxa"/>
+            <w:shd w:val="clear" w:color="auto" w:fill="C5E0B3" w:themeFill="accent6" w:themeFillTint="66"/>
             <w:vAlign w:val="center"/>
           </w:tcPr>
           <w:p>
@@ -304,6 +307,7 @@
         <w:tc>
           <w:tcPr>
             <w:tcW w:w="625" w:type="dxa"/>
+            <w:shd w:val="clear" w:color="auto" w:fill="C5E0B3" w:themeFill="accent6" w:themeFillTint="66"/>
             <w:vAlign w:val="center"/>
           </w:tcPr>
           <w:p>
@@ -318,6 +322,7 @@
         <w:tc>
           <w:tcPr>
             <w:tcW w:w="6840" w:type="dxa"/>
+            <w:shd w:val="clear" w:color="auto" w:fill="C5E0B3" w:themeFill="accent6" w:themeFillTint="66"/>
             <w:vAlign w:val="center"/>
           </w:tcPr>
           <w:p>
@@ -376,6 +381,7 @@
         <w:tc>
           <w:tcPr>
             <w:tcW w:w="1552" w:type="dxa"/>
+            <w:shd w:val="clear" w:color="auto" w:fill="C5E0B3" w:themeFill="accent6" w:themeFillTint="66"/>
             <w:vAlign w:val="center"/>
           </w:tcPr>
           <w:p>
@@ -395,6 +401,7 @@
         <w:tc>
           <w:tcPr>
             <w:tcW w:w="625" w:type="dxa"/>
+            <w:shd w:val="clear" w:color="auto" w:fill="C5E0B3" w:themeFill="accent6" w:themeFillTint="66"/>
             <w:vAlign w:val="center"/>
           </w:tcPr>
           <w:p>
@@ -409,6 +416,7 @@
         <w:tc>
           <w:tcPr>
             <w:tcW w:w="6840" w:type="dxa"/>
+            <w:shd w:val="clear" w:color="auto" w:fill="C5E0B3" w:themeFill="accent6" w:themeFillTint="66"/>
             <w:vAlign w:val="center"/>
           </w:tcPr>
           <w:p>
@@ -428,6 +436,7 @@
         <w:tc>
           <w:tcPr>
             <w:tcW w:w="1552" w:type="dxa"/>
+            <w:shd w:val="clear" w:color="auto" w:fill="C5E0B3" w:themeFill="accent6" w:themeFillTint="66"/>
             <w:vAlign w:val="center"/>
           </w:tcPr>
           <w:p>
@@ -447,6 +456,7 @@
         <w:tc>
           <w:tcPr>
             <w:tcW w:w="625" w:type="dxa"/>
+            <w:shd w:val="clear" w:color="auto" w:fill="C5E0B3" w:themeFill="accent6" w:themeFillTint="66"/>
             <w:vAlign w:val="center"/>
           </w:tcPr>
           <w:p>
@@ -461,6 +471,7 @@
         <w:tc>
           <w:tcPr>
             <w:tcW w:w="6840" w:type="dxa"/>
+            <w:shd w:val="clear" w:color="auto" w:fill="C5E0B3" w:themeFill="accent6" w:themeFillTint="66"/>
             <w:vAlign w:val="center"/>
           </w:tcPr>
           <w:p>
@@ -485,6 +496,7 @@
         <w:tc>
           <w:tcPr>
             <w:tcW w:w="1552" w:type="dxa"/>
+            <w:shd w:val="clear" w:color="auto" w:fill="C5E0B3" w:themeFill="accent6" w:themeFillTint="66"/>
             <w:vAlign w:val="center"/>
           </w:tcPr>
           <w:p>
@@ -496,14 +508,17 @@
             </w:r>
           </w:p>
         </w:tc>
-      </w:tr>
-      <w:tr>
-        <w:trPr>
-          <w:trHeight w:val="521"/>
-        </w:trPr>
-        <w:tc>
-          <w:tcPr>
-            <w:tcW w:w="625" w:type="dxa"/>
+        <w:bookmarkStart w:id="0" w:name="_GoBack"/>
+        <w:bookmarkEnd w:id="0"/>
+      </w:tr>
+      <w:tr>
+        <w:trPr>
+          <w:trHeight w:val="521"/>
+        </w:trPr>
+        <w:tc>
+          <w:tcPr>
+            <w:tcW w:w="625" w:type="dxa"/>
+            <w:shd w:val="clear" w:color="auto" w:fill="C5E0B3" w:themeFill="accent6" w:themeFillTint="66"/>
             <w:vAlign w:val="center"/>
           </w:tcPr>
           <w:p>
@@ -518,6 +533,7 @@
         <w:tc>
           <w:tcPr>
             <w:tcW w:w="6840" w:type="dxa"/>
+            <w:shd w:val="clear" w:color="auto" w:fill="C5E0B3" w:themeFill="accent6" w:themeFillTint="66"/>
             <w:vAlign w:val="center"/>
           </w:tcPr>
           <w:p>
@@ -555,6 +571,7 @@
         <w:tc>
           <w:tcPr>
             <w:tcW w:w="1552" w:type="dxa"/>
+            <w:shd w:val="clear" w:color="auto" w:fill="C5E0B3" w:themeFill="accent6" w:themeFillTint="66"/>
             <w:vAlign w:val="center"/>
           </w:tcPr>
           <w:p>
@@ -574,6 +591,7 @@
         <w:tc>
           <w:tcPr>
             <w:tcW w:w="625" w:type="dxa"/>
+            <w:shd w:val="clear" w:color="auto" w:fill="C5E0B3" w:themeFill="accent6" w:themeFillTint="66"/>
             <w:vAlign w:val="center"/>
           </w:tcPr>
           <w:p>
@@ -588,6 +606,7 @@
         <w:tc>
           <w:tcPr>
             <w:tcW w:w="6840" w:type="dxa"/>
+            <w:shd w:val="clear" w:color="auto" w:fill="C5E0B3" w:themeFill="accent6" w:themeFillTint="66"/>
             <w:vAlign w:val="center"/>
           </w:tcPr>
           <w:p>
@@ -639,6 +658,7 @@
         <w:tc>
           <w:tcPr>
             <w:tcW w:w="1552" w:type="dxa"/>
+            <w:shd w:val="clear" w:color="auto" w:fill="C5E0B3" w:themeFill="accent6" w:themeFillTint="66"/>
             <w:vAlign w:val="center"/>
           </w:tcPr>
           <w:p>
@@ -658,6 +678,7 @@
         <w:tc>
           <w:tcPr>
             <w:tcW w:w="625" w:type="dxa"/>
+            <w:shd w:val="clear" w:color="auto" w:fill="C5E0B3" w:themeFill="accent6" w:themeFillTint="66"/>
             <w:vAlign w:val="center"/>
           </w:tcPr>
           <w:p>
@@ -672,6 +693,7 @@
         <w:tc>
           <w:tcPr>
             <w:tcW w:w="6840" w:type="dxa"/>
+            <w:shd w:val="clear" w:color="auto" w:fill="C5E0B3" w:themeFill="accent6" w:themeFillTint="66"/>
             <w:vAlign w:val="center"/>
           </w:tcPr>
           <w:p>
@@ -710,6 +732,7 @@
         <w:tc>
           <w:tcPr>
             <w:tcW w:w="1552" w:type="dxa"/>
+            <w:shd w:val="clear" w:color="auto" w:fill="C5E0B3" w:themeFill="accent6" w:themeFillTint="66"/>
             <w:vAlign w:val="center"/>
           </w:tcPr>
           <w:p>
@@ -783,6 +806,7 @@
         <w:tc>
           <w:tcPr>
             <w:tcW w:w="625" w:type="dxa"/>
+            <w:shd w:val="clear" w:color="auto" w:fill="C5E0B3" w:themeFill="accent6" w:themeFillTint="66"/>
             <w:vAlign w:val="center"/>
           </w:tcPr>
           <w:p>
@@ -797,6 +821,7 @@
         <w:tc>
           <w:tcPr>
             <w:tcW w:w="6840" w:type="dxa"/>
+            <w:shd w:val="clear" w:color="auto" w:fill="C5E0B3" w:themeFill="accent6" w:themeFillTint="66"/>
             <w:vAlign w:val="center"/>
           </w:tcPr>
           <w:p>
@@ -811,6 +836,7 @@
         <w:tc>
           <w:tcPr>
             <w:tcW w:w="1552" w:type="dxa"/>
+            <w:shd w:val="clear" w:color="auto" w:fill="C5E0B3" w:themeFill="accent6" w:themeFillTint="66"/>
             <w:vAlign w:val="center"/>
           </w:tcPr>
           <w:p>
@@ -830,6 +856,7 @@
         <w:tc>
           <w:tcPr>
             <w:tcW w:w="625" w:type="dxa"/>
+            <w:shd w:val="clear" w:color="auto" w:fill="C5E0B3" w:themeFill="accent6" w:themeFillTint="66"/>
             <w:vAlign w:val="center"/>
           </w:tcPr>
           <w:p>
@@ -844,6 +871,7 @@
         <w:tc>
           <w:tcPr>
             <w:tcW w:w="6840" w:type="dxa"/>
+            <w:shd w:val="clear" w:color="auto" w:fill="C5E0B3" w:themeFill="accent6" w:themeFillTint="66"/>
             <w:vAlign w:val="center"/>
           </w:tcPr>
           <w:p>
@@ -908,6 +936,7 @@
         <w:tc>
           <w:tcPr>
             <w:tcW w:w="1552" w:type="dxa"/>
+            <w:shd w:val="clear" w:color="auto" w:fill="C5E0B3" w:themeFill="accent6" w:themeFillTint="66"/>
             <w:vAlign w:val="center"/>
           </w:tcPr>
           <w:p>
@@ -1082,6 +1111,7 @@
         <w:tc>
           <w:tcPr>
             <w:tcW w:w="625" w:type="dxa"/>
+            <w:shd w:val="clear" w:color="auto" w:fill="C5E0B3" w:themeFill="accent6" w:themeFillTint="66"/>
             <w:vAlign w:val="center"/>
           </w:tcPr>
           <w:p>
@@ -1096,6 +1126,7 @@
         <w:tc>
           <w:tcPr>
             <w:tcW w:w="6840" w:type="dxa"/>
+            <w:shd w:val="clear" w:color="auto" w:fill="C5E0B3" w:themeFill="accent6" w:themeFillTint="66"/>
             <w:vAlign w:val="center"/>
           </w:tcPr>
           <w:p>
@@ -1120,6 +1151,7 @@
         <w:tc>
           <w:tcPr>
             <w:tcW w:w="1552" w:type="dxa"/>
+            <w:shd w:val="clear" w:color="auto" w:fill="C5E0B3" w:themeFill="accent6" w:themeFillTint="66"/>
             <w:vAlign w:val="center"/>
           </w:tcPr>
           <w:p>
@@ -1139,6 +1171,7 @@
         <w:tc>
           <w:tcPr>
             <w:tcW w:w="625" w:type="dxa"/>
+            <w:shd w:val="clear" w:color="auto" w:fill="C5E0B3" w:themeFill="accent6" w:themeFillTint="66"/>
             <w:vAlign w:val="center"/>
           </w:tcPr>
           <w:p>
@@ -1153,6 +1186,7 @@
         <w:tc>
           <w:tcPr>
             <w:tcW w:w="6840" w:type="dxa"/>
+            <w:shd w:val="clear" w:color="auto" w:fill="C5E0B3" w:themeFill="accent6" w:themeFillTint="66"/>
             <w:vAlign w:val="center"/>
           </w:tcPr>
           <w:p>
@@ -1177,6 +1211,7 @@
         <w:tc>
           <w:tcPr>
             <w:tcW w:w="1552" w:type="dxa"/>
+            <w:shd w:val="clear" w:color="auto" w:fill="C5E0B3" w:themeFill="accent6" w:themeFillTint="66"/>
             <w:vAlign w:val="center"/>
           </w:tcPr>
           <w:p>
@@ -1283,6 +1318,7 @@
         <w:tc>
           <w:tcPr>
             <w:tcW w:w="625" w:type="dxa"/>
+            <w:shd w:val="clear" w:color="auto" w:fill="C5E0B3" w:themeFill="accent6" w:themeFillTint="66"/>
             <w:vAlign w:val="center"/>
           </w:tcPr>
           <w:p>
@@ -1297,6 +1333,7 @@
         <w:tc>
           <w:tcPr>
             <w:tcW w:w="6840" w:type="dxa"/>
+            <w:shd w:val="clear" w:color="auto" w:fill="C5E0B3" w:themeFill="accent6" w:themeFillTint="66"/>
             <w:vAlign w:val="center"/>
           </w:tcPr>
           <w:p>
@@ -1311,6 +1348,7 @@
         <w:tc>
           <w:tcPr>
             <w:tcW w:w="1552" w:type="dxa"/>
+            <w:shd w:val="clear" w:color="auto" w:fill="C5E0B3" w:themeFill="accent6" w:themeFillTint="66"/>
             <w:vAlign w:val="center"/>
           </w:tcPr>
           <w:p>
@@ -1435,6 +1473,7 @@
         <w:tc>
           <w:tcPr>
             <w:tcW w:w="625" w:type="dxa"/>
+            <w:shd w:val="clear" w:color="auto" w:fill="C5E0B3" w:themeFill="accent6" w:themeFillTint="66"/>
             <w:vAlign w:val="center"/>
           </w:tcPr>
           <w:p>
@@ -1449,6 +1488,7 @@
         <w:tc>
           <w:tcPr>
             <w:tcW w:w="6840" w:type="dxa"/>
+            <w:shd w:val="clear" w:color="auto" w:fill="C5E0B3" w:themeFill="accent6" w:themeFillTint="66"/>
             <w:vAlign w:val="center"/>
           </w:tcPr>
           <w:p>
@@ -1537,6 +1577,7 @@
         <w:tc>
           <w:tcPr>
             <w:tcW w:w="1552" w:type="dxa"/>
+            <w:shd w:val="clear" w:color="auto" w:fill="C5E0B3" w:themeFill="accent6" w:themeFillTint="66"/>
             <w:vAlign w:val="center"/>
           </w:tcPr>
           <w:p>
@@ -1556,6 +1597,7 @@
         <w:tc>
           <w:tcPr>
             <w:tcW w:w="625" w:type="dxa"/>
+            <w:shd w:val="clear" w:color="auto" w:fill="C5E0B3" w:themeFill="accent6" w:themeFillTint="66"/>
             <w:vAlign w:val="center"/>
           </w:tcPr>
           <w:p>
@@ -1570,6 +1612,7 @@
         <w:tc>
           <w:tcPr>
             <w:tcW w:w="6840" w:type="dxa"/>
+            <w:shd w:val="clear" w:color="auto" w:fill="C5E0B3" w:themeFill="accent6" w:themeFillTint="66"/>
             <w:vAlign w:val="center"/>
           </w:tcPr>
           <w:p>
@@ -1624,6 +1667,7 @@
         <w:tc>
           <w:tcPr>
             <w:tcW w:w="1552" w:type="dxa"/>
+            <w:shd w:val="clear" w:color="auto" w:fill="C5E0B3" w:themeFill="accent6" w:themeFillTint="66"/>
             <w:vAlign w:val="center"/>
           </w:tcPr>
           <w:p>
@@ -1924,6 +1968,7 @@
         <w:tc>
           <w:tcPr>
             <w:tcW w:w="625" w:type="dxa"/>
+            <w:shd w:val="clear" w:color="auto" w:fill="C5E0B3" w:themeFill="accent6" w:themeFillTint="66"/>
             <w:vAlign w:val="center"/>
           </w:tcPr>
           <w:p>
@@ -1938,6 +1983,7 @@
         <w:tc>
           <w:tcPr>
             <w:tcW w:w="6840" w:type="dxa"/>
+            <w:shd w:val="clear" w:color="auto" w:fill="C5E0B3" w:themeFill="accent6" w:themeFillTint="66"/>
             <w:vAlign w:val="center"/>
           </w:tcPr>
           <w:p>
@@ -1989,6 +2035,7 @@
         <w:tc>
           <w:tcPr>
             <w:tcW w:w="1552" w:type="dxa"/>
+            <w:shd w:val="clear" w:color="auto" w:fill="C5E0B3" w:themeFill="accent6" w:themeFillTint="66"/>
             <w:vAlign w:val="center"/>
           </w:tcPr>
           <w:p>
@@ -2065,6 +2112,7 @@
         <w:tc>
           <w:tcPr>
             <w:tcW w:w="625" w:type="dxa"/>
+            <w:shd w:val="clear" w:color="auto" w:fill="C5E0B3" w:themeFill="accent6" w:themeFillTint="66"/>
             <w:vAlign w:val="center"/>
           </w:tcPr>
           <w:p>
@@ -2079,6 +2127,7 @@
         <w:tc>
           <w:tcPr>
             <w:tcW w:w="6840" w:type="dxa"/>
+            <w:shd w:val="clear" w:color="auto" w:fill="C5E0B3" w:themeFill="accent6" w:themeFillTint="66"/>
             <w:vAlign w:val="center"/>
           </w:tcPr>
           <w:p>
@@ -2090,6 +2139,7 @@
         <w:tc>
           <w:tcPr>
             <w:tcW w:w="1552" w:type="dxa"/>
+            <w:shd w:val="clear" w:color="auto" w:fill="C5E0B3" w:themeFill="accent6" w:themeFillTint="66"/>
             <w:vAlign w:val="center"/>
           </w:tcPr>
           <w:p>
@@ -2249,6 +2299,7 @@
         <w:tc>
           <w:tcPr>
             <w:tcW w:w="625" w:type="dxa"/>
+            <w:shd w:val="clear" w:color="auto" w:fill="C5E0B3" w:themeFill="accent6" w:themeFillTint="66"/>
             <w:vAlign w:val="center"/>
           </w:tcPr>
           <w:p>
@@ -2263,6 +2314,7 @@
         <w:tc>
           <w:tcPr>
             <w:tcW w:w="6840" w:type="dxa"/>
+            <w:shd w:val="clear" w:color="auto" w:fill="C5E0B3" w:themeFill="accent6" w:themeFillTint="66"/>
             <w:vAlign w:val="center"/>
           </w:tcPr>
           <w:p>
@@ -2300,6 +2352,7 @@
         <w:tc>
           <w:tcPr>
             <w:tcW w:w="1552" w:type="dxa"/>
+            <w:shd w:val="clear" w:color="auto" w:fill="C5E0B3" w:themeFill="accent6" w:themeFillTint="66"/>
             <w:vAlign w:val="center"/>
           </w:tcPr>
           <w:p>
@@ -2319,6 +2372,7 @@
         <w:tc>
           <w:tcPr>
             <w:tcW w:w="625" w:type="dxa"/>
+            <w:shd w:val="clear" w:color="auto" w:fill="C5E0B3" w:themeFill="accent6" w:themeFillTint="66"/>
             <w:vAlign w:val="center"/>
           </w:tcPr>
           <w:p>
@@ -2333,6 +2387,7 @@
         <w:tc>
           <w:tcPr>
             <w:tcW w:w="6840" w:type="dxa"/>
+            <w:shd w:val="clear" w:color="auto" w:fill="C5E0B3" w:themeFill="accent6" w:themeFillTint="66"/>
             <w:vAlign w:val="center"/>
           </w:tcPr>
           <w:p>
@@ -2384,6 +2439,7 @@
         <w:tc>
           <w:tcPr>
             <w:tcW w:w="1552" w:type="dxa"/>
+            <w:shd w:val="clear" w:color="auto" w:fill="C5E0B3" w:themeFill="accent6" w:themeFillTint="66"/>
             <w:vAlign w:val="center"/>
           </w:tcPr>
           <w:p>
@@ -2403,6 +2459,7 @@
         <w:tc>
           <w:tcPr>
             <w:tcW w:w="625" w:type="dxa"/>
+            <w:shd w:val="clear" w:color="auto" w:fill="C5E0B3" w:themeFill="accent6" w:themeFillTint="66"/>
             <w:vAlign w:val="center"/>
           </w:tcPr>
           <w:p>
@@ -2417,6 +2474,7 @@
         <w:tc>
           <w:tcPr>
             <w:tcW w:w="6840" w:type="dxa"/>
+            <w:shd w:val="clear" w:color="auto" w:fill="C5E0B3" w:themeFill="accent6" w:themeFillTint="66"/>
             <w:vAlign w:val="center"/>
           </w:tcPr>
           <w:p>
@@ -2460,6 +2518,7 @@
         <w:tc>
           <w:tcPr>
             <w:tcW w:w="1552" w:type="dxa"/>
+            <w:shd w:val="clear" w:color="auto" w:fill="C5E0B3" w:themeFill="accent6" w:themeFillTint="66"/>
             <w:vAlign w:val="center"/>
           </w:tcPr>
           <w:p>
@@ -2641,6 +2700,7 @@
         <w:tc>
           <w:tcPr>
             <w:tcW w:w="625" w:type="dxa"/>
+            <w:shd w:val="clear" w:color="auto" w:fill="C5E0B3" w:themeFill="accent6" w:themeFillTint="66"/>
             <w:vAlign w:val="center"/>
           </w:tcPr>
           <w:p>
@@ -2655,6 +2715,7 @@
         <w:tc>
           <w:tcPr>
             <w:tcW w:w="6840" w:type="dxa"/>
+            <w:shd w:val="clear" w:color="auto" w:fill="C5E0B3" w:themeFill="accent6" w:themeFillTint="66"/>
             <w:vAlign w:val="center"/>
           </w:tcPr>
           <w:p>
@@ -2711,6 +2772,7 @@
         <w:tc>
           <w:tcPr>
             <w:tcW w:w="1552" w:type="dxa"/>
+            <w:shd w:val="clear" w:color="auto" w:fill="C5E0B3" w:themeFill="accent6" w:themeFillTint="66"/>
             <w:vAlign w:val="center"/>
           </w:tcPr>
           <w:p>
@@ -2730,6 +2792,7 @@
         <w:tc>
           <w:tcPr>
             <w:tcW w:w="625" w:type="dxa"/>
+            <w:shd w:val="clear" w:color="auto" w:fill="C5E0B3" w:themeFill="accent6" w:themeFillTint="66"/>
             <w:vAlign w:val="center"/>
           </w:tcPr>
           <w:p>
@@ -2744,6 +2807,7 @@
         <w:tc>
           <w:tcPr>
             <w:tcW w:w="6840" w:type="dxa"/>
+            <w:shd w:val="clear" w:color="auto" w:fill="C5E0B3" w:themeFill="accent6" w:themeFillTint="66"/>
             <w:vAlign w:val="center"/>
           </w:tcPr>
           <w:p>
@@ -2795,6 +2859,7 @@
         <w:tc>
           <w:tcPr>
             <w:tcW w:w="1552" w:type="dxa"/>
+            <w:shd w:val="clear" w:color="auto" w:fill="C5E0B3" w:themeFill="accent6" w:themeFillTint="66"/>
             <w:vAlign w:val="center"/>
           </w:tcPr>
           <w:p>
@@ -3030,6 +3095,7 @@
         <w:tc>
           <w:tcPr>
             <w:tcW w:w="625" w:type="dxa"/>
+            <w:shd w:val="clear" w:color="auto" w:fill="C5E0B3" w:themeFill="accent6" w:themeFillTint="66"/>
             <w:vAlign w:val="center"/>
           </w:tcPr>
           <w:p>
@@ -3044,6 +3110,7 @@
         <w:tc>
           <w:tcPr>
             <w:tcW w:w="6840" w:type="dxa"/>
+            <w:shd w:val="clear" w:color="auto" w:fill="C5E0B3" w:themeFill="accent6" w:themeFillTint="66"/>
             <w:vAlign w:val="center"/>
           </w:tcPr>
           <w:p>
@@ -3065,6 +3132,7 @@
         <w:tc>
           <w:tcPr>
             <w:tcW w:w="1552" w:type="dxa"/>
+            <w:shd w:val="clear" w:color="auto" w:fill="C5E0B3" w:themeFill="accent6" w:themeFillTint="66"/>
             <w:vAlign w:val="center"/>
           </w:tcPr>
           <w:p>
@@ -3084,6 +3152,7 @@
         <w:tc>
           <w:tcPr>
             <w:tcW w:w="625" w:type="dxa"/>
+            <w:shd w:val="clear" w:color="auto" w:fill="C5E0B3" w:themeFill="accent6" w:themeFillTint="66"/>
             <w:vAlign w:val="center"/>
           </w:tcPr>
           <w:p>
@@ -3098,6 +3167,7 @@
         <w:tc>
           <w:tcPr>
             <w:tcW w:w="6840" w:type="dxa"/>
+            <w:shd w:val="clear" w:color="auto" w:fill="C5E0B3" w:themeFill="accent6" w:themeFillTint="66"/>
             <w:vAlign w:val="center"/>
           </w:tcPr>
           <w:p>
@@ -3157,6 +3227,7 @@
         <w:tc>
           <w:tcPr>
             <w:tcW w:w="1552" w:type="dxa"/>
+            <w:shd w:val="clear" w:color="auto" w:fill="C5E0B3" w:themeFill="accent6" w:themeFillTint="66"/>
             <w:vAlign w:val="center"/>
           </w:tcPr>
           <w:p>
@@ -3279,6 +3350,7 @@
         <w:tc>
           <w:tcPr>
             <w:tcW w:w="625" w:type="dxa"/>
+            <w:shd w:val="clear" w:color="auto" w:fill="C5E0B3" w:themeFill="accent6" w:themeFillTint="66"/>
             <w:vAlign w:val="center"/>
           </w:tcPr>
           <w:p>
@@ -3293,6 +3365,7 @@
         <w:tc>
           <w:tcPr>
             <w:tcW w:w="6840" w:type="dxa"/>
+            <w:shd w:val="clear" w:color="auto" w:fill="C5E0B3" w:themeFill="accent6" w:themeFillTint="66"/>
             <w:vAlign w:val="center"/>
           </w:tcPr>
           <w:p>
@@ -3341,6 +3414,7 @@
         <w:tc>
           <w:tcPr>
             <w:tcW w:w="1552" w:type="dxa"/>
+            <w:shd w:val="clear" w:color="auto" w:fill="C5E0B3" w:themeFill="accent6" w:themeFillTint="66"/>
             <w:vAlign w:val="center"/>
           </w:tcPr>
           <w:p>
@@ -3360,6 +3434,7 @@
         <w:tc>
           <w:tcPr>
             <w:tcW w:w="625" w:type="dxa"/>
+            <w:shd w:val="clear" w:color="auto" w:fill="C5E0B3" w:themeFill="accent6" w:themeFillTint="66"/>
             <w:vAlign w:val="center"/>
           </w:tcPr>
           <w:p>
@@ -3374,6 +3449,7 @@
         <w:tc>
           <w:tcPr>
             <w:tcW w:w="6840" w:type="dxa"/>
+            <w:shd w:val="clear" w:color="auto" w:fill="C5E0B3" w:themeFill="accent6" w:themeFillTint="66"/>
             <w:vAlign w:val="center"/>
           </w:tcPr>
           <w:p>
@@ -3385,6 +3461,7 @@
         <w:tc>
           <w:tcPr>
             <w:tcW w:w="1552" w:type="dxa"/>
+            <w:shd w:val="clear" w:color="auto" w:fill="C5E0B3" w:themeFill="accent6" w:themeFillTint="66"/>
             <w:vAlign w:val="center"/>
           </w:tcPr>
           <w:p>
@@ -3470,6 +3547,7 @@
         <w:tc>
           <w:tcPr>
             <w:tcW w:w="625" w:type="dxa"/>
+            <w:shd w:val="clear" w:color="auto" w:fill="C5E0B3" w:themeFill="accent6" w:themeFillTint="66"/>
             <w:vAlign w:val="center"/>
           </w:tcPr>
           <w:p>
@@ -3484,6 +3562,7 @@
         <w:tc>
           <w:tcPr>
             <w:tcW w:w="6840" w:type="dxa"/>
+            <w:shd w:val="clear" w:color="auto" w:fill="C5E0B3" w:themeFill="accent6" w:themeFillTint="66"/>
             <w:vAlign w:val="center"/>
           </w:tcPr>
           <w:p>
@@ -3535,6 +3614,7 @@
         <w:tc>
           <w:tcPr>
             <w:tcW w:w="1552" w:type="dxa"/>
+            <w:shd w:val="clear" w:color="auto" w:fill="C5E0B3" w:themeFill="accent6" w:themeFillTint="66"/>
             <w:vAlign w:val="center"/>
           </w:tcPr>
           <w:p>
@@ -3679,6 +3759,7 @@
         <w:tc>
           <w:tcPr>
             <w:tcW w:w="625" w:type="dxa"/>
+            <w:shd w:val="clear" w:color="auto" w:fill="C5E0B3" w:themeFill="accent6" w:themeFillTint="66"/>
             <w:vAlign w:val="center"/>
           </w:tcPr>
           <w:p>
@@ -3693,6 +3774,7 @@
         <w:tc>
           <w:tcPr>
             <w:tcW w:w="6840" w:type="dxa"/>
+            <w:shd w:val="clear" w:color="auto" w:fill="C5E0B3" w:themeFill="accent6" w:themeFillTint="66"/>
             <w:vAlign w:val="center"/>
           </w:tcPr>
           <w:p>
@@ -3786,6 +3868,7 @@
         <w:tc>
           <w:tcPr>
             <w:tcW w:w="1552" w:type="dxa"/>
+            <w:shd w:val="clear" w:color="auto" w:fill="C5E0B3" w:themeFill="accent6" w:themeFillTint="66"/>
             <w:vAlign w:val="center"/>
           </w:tcPr>
           <w:p>
@@ -3964,6 +4047,7 @@
         <w:tc>
           <w:tcPr>
             <w:tcW w:w="625" w:type="dxa"/>
+            <w:shd w:val="clear" w:color="auto" w:fill="C5E0B3" w:themeFill="accent6" w:themeFillTint="66"/>
             <w:vAlign w:val="center"/>
           </w:tcPr>
           <w:p>
@@ -3978,6 +4062,7 @@
         <w:tc>
           <w:tcPr>
             <w:tcW w:w="6840" w:type="dxa"/>
+            <w:shd w:val="clear" w:color="auto" w:fill="C5E0B3" w:themeFill="accent6" w:themeFillTint="66"/>
             <w:vAlign w:val="center"/>
           </w:tcPr>
           <w:p>
@@ -4018,6 +4103,7 @@
         <w:tc>
           <w:tcPr>
             <w:tcW w:w="1552" w:type="dxa"/>
+            <w:shd w:val="clear" w:color="auto" w:fill="C5E0B3" w:themeFill="accent6" w:themeFillTint="66"/>
             <w:vAlign w:val="center"/>
           </w:tcPr>
           <w:p>
@@ -4037,6 +4123,7 @@
         <w:tc>
           <w:tcPr>
             <w:tcW w:w="625" w:type="dxa"/>
+            <w:shd w:val="clear" w:color="auto" w:fill="C5E0B3" w:themeFill="accent6" w:themeFillTint="66"/>
             <w:vAlign w:val="center"/>
           </w:tcPr>
           <w:p>
@@ -4051,6 +4138,7 @@
         <w:tc>
           <w:tcPr>
             <w:tcW w:w="6840" w:type="dxa"/>
+            <w:shd w:val="clear" w:color="auto" w:fill="C5E0B3" w:themeFill="accent6" w:themeFillTint="66"/>
             <w:vAlign w:val="center"/>
           </w:tcPr>
           <w:p>
@@ -4091,6 +4179,7 @@
         <w:tc>
           <w:tcPr>
             <w:tcW w:w="1552" w:type="dxa"/>
+            <w:shd w:val="clear" w:color="auto" w:fill="C5E0B3" w:themeFill="accent6" w:themeFillTint="66"/>
             <w:vAlign w:val="center"/>
           </w:tcPr>
           <w:p>
@@ -4110,6 +4199,7 @@
         <w:tc>
           <w:tcPr>
             <w:tcW w:w="625" w:type="dxa"/>
+            <w:shd w:val="clear" w:color="auto" w:fill="C5E0B3" w:themeFill="accent6" w:themeFillTint="66"/>
             <w:vAlign w:val="center"/>
           </w:tcPr>
           <w:p>
@@ -4124,6 +4214,7 @@
         <w:tc>
           <w:tcPr>
             <w:tcW w:w="6840" w:type="dxa"/>
+            <w:shd w:val="clear" w:color="auto" w:fill="C5E0B3" w:themeFill="accent6" w:themeFillTint="66"/>
             <w:vAlign w:val="center"/>
           </w:tcPr>
           <w:p>
@@ -4159,6 +4250,7 @@
         <w:tc>
           <w:tcPr>
             <w:tcW w:w="1552" w:type="dxa"/>
+            <w:shd w:val="clear" w:color="auto" w:fill="C5E0B3" w:themeFill="accent6" w:themeFillTint="66"/>
             <w:vAlign w:val="center"/>
           </w:tcPr>
           <w:p>
@@ -4399,6 +4491,7 @@
         <w:tc>
           <w:tcPr>
             <w:tcW w:w="625" w:type="dxa"/>
+            <w:shd w:val="clear" w:color="auto" w:fill="C5E0B3" w:themeFill="accent6" w:themeFillTint="66"/>
             <w:vAlign w:val="center"/>
           </w:tcPr>
           <w:p>
@@ -4413,6 +4506,7 @@
         <w:tc>
           <w:tcPr>
             <w:tcW w:w="6840" w:type="dxa"/>
+            <w:shd w:val="clear" w:color="auto" w:fill="C5E0B3" w:themeFill="accent6" w:themeFillTint="66"/>
             <w:vAlign w:val="center"/>
           </w:tcPr>
           <w:p>
@@ -4477,6 +4571,7 @@
         <w:tc>
           <w:tcPr>
             <w:tcW w:w="1552" w:type="dxa"/>
+            <w:shd w:val="clear" w:color="auto" w:fill="C5E0B3" w:themeFill="accent6" w:themeFillTint="66"/>
             <w:vAlign w:val="center"/>
           </w:tcPr>
           <w:p>
@@ -4496,6 +4591,7 @@
         <w:tc>
           <w:tcPr>
             <w:tcW w:w="625" w:type="dxa"/>
+            <w:shd w:val="clear" w:color="auto" w:fill="C5E0B3" w:themeFill="accent6" w:themeFillTint="66"/>
             <w:vAlign w:val="center"/>
           </w:tcPr>
           <w:p>
@@ -4510,6 +4606,7 @@
         <w:tc>
           <w:tcPr>
             <w:tcW w:w="6840" w:type="dxa"/>
+            <w:shd w:val="clear" w:color="auto" w:fill="C5E0B3" w:themeFill="accent6" w:themeFillTint="66"/>
             <w:vAlign w:val="center"/>
           </w:tcPr>
           <w:p>
@@ -4534,6 +4631,7 @@
         <w:tc>
           <w:tcPr>
             <w:tcW w:w="1552" w:type="dxa"/>
+            <w:shd w:val="clear" w:color="auto" w:fill="C5E0B3" w:themeFill="accent6" w:themeFillTint="66"/>
             <w:vAlign w:val="center"/>
           </w:tcPr>
           <w:p>
@@ -4650,6 +4748,7 @@
         <w:tc>
           <w:tcPr>
             <w:tcW w:w="625" w:type="dxa"/>
+            <w:shd w:val="clear" w:color="auto" w:fill="C5E0B3" w:themeFill="accent6" w:themeFillTint="66"/>
             <w:vAlign w:val="center"/>
           </w:tcPr>
           <w:p>
@@ -4664,6 +4763,7 @@
         <w:tc>
           <w:tcPr>
             <w:tcW w:w="6840" w:type="dxa"/>
+            <w:shd w:val="clear" w:color="auto" w:fill="C5E0B3" w:themeFill="accent6" w:themeFillTint="66"/>
             <w:vAlign w:val="center"/>
           </w:tcPr>
           <w:p>
@@ -4752,6 +4852,7 @@
         <w:tc>
           <w:tcPr>
             <w:tcW w:w="1552" w:type="dxa"/>
+            <w:shd w:val="clear" w:color="auto" w:fill="C5E0B3" w:themeFill="accent6" w:themeFillTint="66"/>
             <w:vAlign w:val="center"/>
           </w:tcPr>
           <w:p>
@@ -4771,6 +4872,7 @@
         <w:tc>
           <w:tcPr>
             <w:tcW w:w="625" w:type="dxa"/>
+            <w:shd w:val="clear" w:color="auto" w:fill="C5E0B3" w:themeFill="accent6" w:themeFillTint="66"/>
             <w:vAlign w:val="center"/>
           </w:tcPr>
           <w:p>
@@ -4785,6 +4887,7 @@
         <w:tc>
           <w:tcPr>
             <w:tcW w:w="6840" w:type="dxa"/>
+            <w:shd w:val="clear" w:color="auto" w:fill="C5E0B3" w:themeFill="accent6" w:themeFillTint="66"/>
             <w:vAlign w:val="center"/>
           </w:tcPr>
           <w:p>
@@ -4865,6 +4968,7 @@
         <w:tc>
           <w:tcPr>
             <w:tcW w:w="1552" w:type="dxa"/>
+            <w:shd w:val="clear" w:color="auto" w:fill="C5E0B3" w:themeFill="accent6" w:themeFillTint="66"/>
             <w:vAlign w:val="center"/>
           </w:tcPr>
           <w:p>
@@ -4989,6 +5093,7 @@
         <w:tc>
           <w:tcPr>
             <w:tcW w:w="625" w:type="dxa"/>
+            <w:shd w:val="clear" w:color="auto" w:fill="C5E0B3" w:themeFill="accent6" w:themeFillTint="66"/>
             <w:vAlign w:val="center"/>
           </w:tcPr>
           <w:p>
@@ -5003,6 +5108,7 @@
         <w:tc>
           <w:tcPr>
             <w:tcW w:w="6840" w:type="dxa"/>
+            <w:shd w:val="clear" w:color="auto" w:fill="C5E0B3" w:themeFill="accent6" w:themeFillTint="66"/>
             <w:vAlign w:val="center"/>
           </w:tcPr>
           <w:p>
@@ -5030,6 +5136,7 @@
         <w:tc>
           <w:tcPr>
             <w:tcW w:w="1552" w:type="dxa"/>
+            <w:shd w:val="clear" w:color="auto" w:fill="C5E0B3" w:themeFill="accent6" w:themeFillTint="66"/>
             <w:vAlign w:val="center"/>
           </w:tcPr>
           <w:p>
@@ -5106,6 +5213,7 @@
         <w:tc>
           <w:tcPr>
             <w:tcW w:w="625" w:type="dxa"/>
+            <w:shd w:val="clear" w:color="auto" w:fill="C5E0B3" w:themeFill="accent6" w:themeFillTint="66"/>
             <w:vAlign w:val="center"/>
           </w:tcPr>
           <w:p>
@@ -5120,6 +5228,7 @@
         <w:tc>
           <w:tcPr>
             <w:tcW w:w="6840" w:type="dxa"/>
+            <w:shd w:val="clear" w:color="auto" w:fill="C5E0B3" w:themeFill="accent6" w:themeFillTint="66"/>
             <w:vAlign w:val="center"/>
           </w:tcPr>
           <w:p>
@@ -5144,6 +5253,7 @@
         <w:tc>
           <w:tcPr>
             <w:tcW w:w="1552" w:type="dxa"/>
+            <w:shd w:val="clear" w:color="auto" w:fill="C5E0B3" w:themeFill="accent6" w:themeFillTint="66"/>
             <w:vAlign w:val="center"/>
           </w:tcPr>
           <w:p>
@@ -5236,6 +5346,7 @@
         <w:tc>
           <w:tcPr>
             <w:tcW w:w="625" w:type="dxa"/>
+            <w:shd w:val="clear" w:color="auto" w:fill="C5E0B3" w:themeFill="accent6" w:themeFillTint="66"/>
             <w:vAlign w:val="center"/>
           </w:tcPr>
           <w:p>
@@ -5250,6 +5361,7 @@
         <w:tc>
           <w:tcPr>
             <w:tcW w:w="6840" w:type="dxa"/>
+            <w:shd w:val="clear" w:color="auto" w:fill="C5E0B3" w:themeFill="accent6" w:themeFillTint="66"/>
             <w:vAlign w:val="center"/>
           </w:tcPr>
           <w:p>
@@ -5290,6 +5402,7 @@
         <w:tc>
           <w:tcPr>
             <w:tcW w:w="1552" w:type="dxa"/>
+            <w:shd w:val="clear" w:color="auto" w:fill="C5E0B3" w:themeFill="accent6" w:themeFillTint="66"/>
             <w:vAlign w:val="center"/>
           </w:tcPr>
           <w:p>
@@ -5431,6 +5544,7 @@
         <w:tc>
           <w:tcPr>
             <w:tcW w:w="625" w:type="dxa"/>
+            <w:shd w:val="clear" w:color="auto" w:fill="C5E0B3" w:themeFill="accent6" w:themeFillTint="66"/>
             <w:vAlign w:val="center"/>
           </w:tcPr>
           <w:p>
@@ -5446,6 +5560,7 @@
         <w:tc>
           <w:tcPr>
             <w:tcW w:w="6840" w:type="dxa"/>
+            <w:shd w:val="clear" w:color="auto" w:fill="C5E0B3" w:themeFill="accent6" w:themeFillTint="66"/>
             <w:vAlign w:val="center"/>
           </w:tcPr>
           <w:p>
@@ -5481,6 +5596,7 @@
         <w:tc>
           <w:tcPr>
             <w:tcW w:w="1552" w:type="dxa"/>
+            <w:shd w:val="clear" w:color="auto" w:fill="C5E0B3" w:themeFill="accent6" w:themeFillTint="66"/>
             <w:vAlign w:val="center"/>
           </w:tcPr>
           <w:p>
@@ -5500,6 +5616,7 @@
         <w:tc>
           <w:tcPr>
             <w:tcW w:w="625" w:type="dxa"/>
+            <w:shd w:val="clear" w:color="auto" w:fill="C5E0B3" w:themeFill="accent6" w:themeFillTint="66"/>
             <w:vAlign w:val="center"/>
           </w:tcPr>
           <w:p>
@@ -5514,6 +5631,7 @@
         <w:tc>
           <w:tcPr>
             <w:tcW w:w="6840" w:type="dxa"/>
+            <w:shd w:val="clear" w:color="auto" w:fill="C5E0B3" w:themeFill="accent6" w:themeFillTint="66"/>
             <w:vAlign w:val="center"/>
           </w:tcPr>
           <w:p>
@@ -5528,6 +5646,7 @@
         <w:tc>
           <w:tcPr>
             <w:tcW w:w="1552" w:type="dxa"/>
+            <w:shd w:val="clear" w:color="auto" w:fill="C5E0B3" w:themeFill="accent6" w:themeFillTint="66"/>
             <w:vAlign w:val="center"/>
           </w:tcPr>
           <w:p>
@@ -5547,7 +5666,7 @@
         <w:tc>
           <w:tcPr>
             <w:tcW w:w="625" w:type="dxa"/>
-            <w:shd w:val="clear" w:color="auto" w:fill="70AD47" w:themeFill="accent6"/>
+            <w:shd w:val="clear" w:color="auto" w:fill="C5E0B3" w:themeFill="accent6" w:themeFillTint="66"/>
             <w:vAlign w:val="center"/>
           </w:tcPr>
           <w:p>
@@ -5562,7 +5681,7 @@
         <w:tc>
           <w:tcPr>
             <w:tcW w:w="6840" w:type="dxa"/>
-            <w:shd w:val="clear" w:color="auto" w:fill="70AD47" w:themeFill="accent6"/>
+            <w:shd w:val="clear" w:color="auto" w:fill="C5E0B3" w:themeFill="accent6" w:themeFillTint="66"/>
             <w:vAlign w:val="center"/>
           </w:tcPr>
           <w:p>
@@ -5574,7 +5693,7 @@
         <w:tc>
           <w:tcPr>
             <w:tcW w:w="1552" w:type="dxa"/>
-            <w:shd w:val="clear" w:color="auto" w:fill="70AD47" w:themeFill="accent6"/>
+            <w:shd w:val="clear" w:color="auto" w:fill="C5E0B3" w:themeFill="accent6" w:themeFillTint="66"/>
             <w:vAlign w:val="center"/>
           </w:tcPr>
           <w:p>
@@ -5822,7 +5941,6 @@
             <w:pPr>
               <w:jc w:val="center"/>
             </w:pPr>
-            <w:bookmarkStart w:id="0" w:name="_GoBack" w:colFirst="3" w:colLast="3"/>
             <w:r>
               <w:t>45</w:t>
             </w:r>
@@ -5958,7 +6076,6 @@
           </w:p>
         </w:tc>
       </w:tr>
-      <w:bookmarkEnd w:id="0"/>
       <w:tr>
         <w:trPr>
           <w:trHeight w:val="521"/>

</xml_diff>